<commit_message>
Update Sugar Cane - Portfolio Management Project.docx
</commit_message>
<xml_diff>
--- a/Investment Portfolio Allocation/Sugar Cane - Portfolio Management Project.docx
+++ b/Investment Portfolio Allocation/Sugar Cane - Portfolio Management Project.docx
@@ -297,7 +297,7 @@
           <w:r>
             <w:fldChar w:fldCharType="separate"/>
           </w:r>
-          <w:hyperlink w:anchor="_Toc114339432" w:history="1">
+          <w:hyperlink w:anchor="_Toc114430620" w:history="1">
             <w:r>
               <w:rPr>
                 <w:rStyle w:val="Hyperlink"/>
@@ -324,7 +324,7 @@
                 <w:noProof/>
                 <w:webHidden/>
               </w:rPr>
-              <w:instrText xml:space="preserve"> PAGEREF _Toc114339432 \h </w:instrText>
+              <w:instrText xml:space="preserve"> PAGEREF _Toc114430620 \h </w:instrText>
             </w:r>
             <w:r>
               <w:rPr>
@@ -365,7 +365,7 @@
               <w:noProof/>
             </w:rPr>
           </w:pPr>
-          <w:hyperlink w:anchor="_Toc114339433" w:history="1">
+          <w:hyperlink w:anchor="_Toc114430621" w:history="1">
             <w:r>
               <w:rPr>
                 <w:rStyle w:val="Hyperlink"/>
@@ -392,7 +392,7 @@
                 <w:noProof/>
                 <w:webHidden/>
               </w:rPr>
-              <w:instrText xml:space="preserve"> PAGEREF _Toc114339433 \h </w:instrText>
+              <w:instrText xml:space="preserve"> PAGEREF _Toc114430621 \h </w:instrText>
             </w:r>
             <w:r>
               <w:rPr>
@@ -433,7 +433,7 @@
               <w:noProof/>
             </w:rPr>
           </w:pPr>
-          <w:hyperlink w:anchor="_Toc114339434" w:history="1">
+          <w:hyperlink w:anchor="_Toc114430622" w:history="1">
             <w:r>
               <w:rPr>
                 <w:rStyle w:val="Hyperlink"/>
@@ -460,7 +460,7 @@
                 <w:noProof/>
                 <w:webHidden/>
               </w:rPr>
-              <w:instrText xml:space="preserve"> PAGEREF _Toc114339434 \h </w:instrText>
+              <w:instrText xml:space="preserve"> PAGEREF _Toc114430622 \h </w:instrText>
             </w:r>
             <w:r>
               <w:rPr>
@@ -501,7 +501,7 @@
               <w:noProof/>
             </w:rPr>
           </w:pPr>
-          <w:hyperlink w:anchor="_Toc114339435" w:history="1">
+          <w:hyperlink w:anchor="_Toc114430623" w:history="1">
             <w:r>
               <w:rPr>
                 <w:rStyle w:val="Hyperlink"/>
@@ -528,7 +528,7 @@
                 <w:noProof/>
                 <w:webHidden/>
               </w:rPr>
-              <w:instrText xml:space="preserve"> PAGEREF _Toc114339435 \h </w:instrText>
+              <w:instrText xml:space="preserve"> PAGEREF _Toc114430623 \h </w:instrText>
             </w:r>
             <w:r>
               <w:rPr>
@@ -569,7 +569,7 @@
               <w:noProof/>
             </w:rPr>
           </w:pPr>
-          <w:hyperlink w:anchor="_Toc114339436" w:history="1">
+          <w:hyperlink w:anchor="_Toc114430624" w:history="1">
             <w:r>
               <w:rPr>
                 <w:rStyle w:val="Hyperlink"/>
@@ -596,7 +596,7 @@
                 <w:noProof/>
                 <w:webHidden/>
               </w:rPr>
-              <w:instrText xml:space="preserve"> PAGEREF _Toc114339436 \h </w:instrText>
+              <w:instrText xml:space="preserve"> PAGEREF _Toc114430624 \h </w:instrText>
             </w:r>
             <w:r>
               <w:rPr>
@@ -637,7 +637,7 @@
               <w:noProof/>
             </w:rPr>
           </w:pPr>
-          <w:hyperlink w:anchor="_Toc114339437" w:history="1">
+          <w:hyperlink w:anchor="_Toc114430625" w:history="1">
             <w:r>
               <w:rPr>
                 <w:rStyle w:val="Hyperlink"/>
@@ -664,7 +664,7 @@
                 <w:noProof/>
                 <w:webHidden/>
               </w:rPr>
-              <w:instrText xml:space="preserve"> PAGEREF _Toc114339437 \h </w:instrText>
+              <w:instrText xml:space="preserve"> PAGEREF _Toc114430625 \h </w:instrText>
             </w:r>
             <w:r>
               <w:rPr>
@@ -705,7 +705,7 @@
               <w:noProof/>
             </w:rPr>
           </w:pPr>
-          <w:hyperlink w:anchor="_Toc114339438" w:history="1">
+          <w:hyperlink w:anchor="_Toc114430626" w:history="1">
             <w:r>
               <w:rPr>
                 <w:rStyle w:val="Hyperlink"/>
@@ -732,7 +732,7 @@
                 <w:noProof/>
                 <w:webHidden/>
               </w:rPr>
-              <w:instrText xml:space="preserve"> PAGEREF _Toc114339438 \h </w:instrText>
+              <w:instrText xml:space="preserve"> PAGEREF _Toc114430626 \h </w:instrText>
             </w:r>
             <w:r>
               <w:rPr>
@@ -773,13 +773,13 @@
               <w:noProof/>
             </w:rPr>
           </w:pPr>
-          <w:hyperlink w:anchor="_Toc114339439" w:history="1">
+          <w:hyperlink w:anchor="_Toc114430627" w:history="1">
             <w:r>
               <w:rPr>
                 <w:rStyle w:val="Hyperlink"/>
                 <w:noProof/>
               </w:rPr>
-              <w:t>Painting Contractor Salary</w:t>
+              <w:t>A. Painting Contractor Salary</w:t>
             </w:r>
             <w:r>
               <w:rPr>
@@ -800,7 +800,7 @@
                 <w:noProof/>
                 <w:webHidden/>
               </w:rPr>
-              <w:instrText xml:space="preserve"> PAGEREF _Toc114339439 \h </w:instrText>
+              <w:instrText xml:space="preserve"> PAGEREF _Toc114430627 \h </w:instrText>
             </w:r>
             <w:r>
               <w:rPr>
@@ -841,7 +841,7 @@
               <w:noProof/>
             </w:rPr>
           </w:pPr>
-          <w:hyperlink w:anchor="_Toc114339440" w:history="1">
+          <w:hyperlink w:anchor="_Toc114430628" w:history="1">
             <w:r>
               <w:rPr>
                 <w:rStyle w:val="Hyperlink"/>
@@ -868,7 +868,7 @@
                 <w:noProof/>
                 <w:webHidden/>
               </w:rPr>
-              <w:instrText xml:space="preserve"> PAGEREF _Toc114339440 \h </w:instrText>
+              <w:instrText xml:space="preserve"> PAGEREF _Toc114430628 \h </w:instrText>
             </w:r>
             <w:r>
               <w:rPr>
@@ -909,7 +909,7 @@
               <w:noProof/>
             </w:rPr>
           </w:pPr>
-          <w:hyperlink w:anchor="_Toc114339441" w:history="1">
+          <w:hyperlink w:anchor="_Toc114430629" w:history="1">
             <w:r>
               <w:rPr>
                 <w:rStyle w:val="Hyperlink"/>
@@ -936,7 +936,7 @@
                 <w:noProof/>
                 <w:webHidden/>
               </w:rPr>
-              <w:instrText xml:space="preserve"> PAGEREF _Toc114339441 \h </w:instrText>
+              <w:instrText xml:space="preserve"> PAGEREF _Toc114430629 \h </w:instrText>
             </w:r>
             <w:r>
               <w:rPr>
@@ -977,7 +977,7 @@
               <w:noProof/>
             </w:rPr>
           </w:pPr>
-          <w:hyperlink w:anchor="_Toc114339442" w:history="1">
+          <w:hyperlink w:anchor="_Toc114430630" w:history="1">
             <w:r>
               <w:rPr>
                 <w:rStyle w:val="Hyperlink"/>
@@ -1004,7 +1004,7 @@
                 <w:noProof/>
                 <w:webHidden/>
               </w:rPr>
-              <w:instrText xml:space="preserve"> PAGEREF _Toc114339442 \h </w:instrText>
+              <w:instrText xml:space="preserve"> PAGEREF _Toc114430630 \h </w:instrText>
             </w:r>
             <w:r>
               <w:rPr>
@@ -1077,7 +1077,7 @@
       <w:pPr>
         <w:pStyle w:val="Heading1"/>
       </w:pPr>
-      <w:bookmarkStart w:id="0" w:name="_Toc114339432"/>
+      <w:bookmarkStart w:id="0" w:name="_Toc114430620"/>
       <w:r>
         <w:lastRenderedPageBreak/>
         <w:t>Scenario</w:t>
@@ -1241,7 +1241,7 @@
       <w:pPr>
         <w:pStyle w:val="Heading1"/>
       </w:pPr>
-      <w:bookmarkStart w:id="1" w:name="_Toc114339433"/>
+      <w:bookmarkStart w:id="1" w:name="_Toc114430621"/>
       <w:r>
         <w:t>Assumptions</w:t>
       </w:r>
@@ -1643,7 +1643,23 @@
           <w:szCs w:val="24"/>
         </w:rPr>
         <w:lastRenderedPageBreak/>
-        <w:t xml:space="preserve">I would like to guarantee that my children would have enough fund to attach the best schools in the United States. According to the article </w:t>
+        <w:t xml:space="preserve">I would like to guarantee that my children would have enough fund to </w:t>
+      </w:r>
+      <w:r>
+        <w:rPr>
+          <w:rFonts w:ascii="Times New Roman" w:hAnsi="Times New Roman" w:cs="Times New Roman"/>
+          <w:sz w:val="24"/>
+          <w:szCs w:val="24"/>
+        </w:rPr>
+        <w:t>attend</w:t>
+      </w:r>
+      <w:r>
+        <w:rPr>
+          <w:rFonts w:ascii="Times New Roman" w:hAnsi="Times New Roman" w:cs="Times New Roman"/>
+          <w:sz w:val="24"/>
+          <w:szCs w:val="24"/>
+        </w:rPr>
+        <w:t xml:space="preserve"> the best schools in the United States. According to the article </w:t>
       </w:r>
       <w:hyperlink r:id="rId9" w:history="1">
         <w:r>
@@ -1937,7 +1953,7 @@
       <w:pPr>
         <w:pStyle w:val="Heading1"/>
       </w:pPr>
-      <w:bookmarkStart w:id="2" w:name="_Toc114339434"/>
+      <w:bookmarkStart w:id="2" w:name="_Toc114430622"/>
       <w:r>
         <w:t>Future Expenses</w:t>
       </w:r>
@@ -2527,7 +2543,7 @@
           <w:szCs w:val="24"/>
         </w:rPr>
       </w:pPr>
-      <w:bookmarkStart w:id="3" w:name="_Toc114339435"/>
+      <w:bookmarkStart w:id="3" w:name="_Toc114430623"/>
       <w:r>
         <w:rPr>
           <w:rStyle w:val="Heading1Char"/>
@@ -7320,7 +7336,7 @@
       <w:pPr>
         <w:pStyle w:val="Heading1"/>
       </w:pPr>
-      <w:bookmarkStart w:id="4" w:name="_Toc114339436"/>
+      <w:bookmarkStart w:id="4" w:name="_Toc114430624"/>
       <w:r>
         <w:t>Selection of ETFs</w:t>
       </w:r>
@@ -9226,7 +9242,7 @@
       <w:pPr>
         <w:pStyle w:val="Heading1"/>
       </w:pPr>
-      <w:bookmarkStart w:id="5" w:name="_Toc114339437"/>
+      <w:bookmarkStart w:id="5" w:name="_Toc114430625"/>
       <w:r>
         <w:t>Final Investment Allocation</w:t>
       </w:r>
@@ -15582,7 +15598,7 @@
       <w:pPr>
         <w:pStyle w:val="Heading1"/>
       </w:pPr>
-      <w:bookmarkStart w:id="6" w:name="_Toc114339438"/>
+      <w:bookmarkStart w:id="6" w:name="_Toc114430626"/>
       <w:r>
         <w:lastRenderedPageBreak/>
         <w:t>Appendix</w:t>
@@ -15594,7 +15610,10 @@
       <w:pPr>
         <w:pStyle w:val="Heading2"/>
       </w:pPr>
-      <w:bookmarkStart w:id="7" w:name="_Toc114339439"/>
+      <w:bookmarkStart w:id="7" w:name="_Toc114430627"/>
+      <w:r>
+        <w:t xml:space="preserve">A. </w:t>
+      </w:r>
       <w:r>
         <w:t>Painting Contractor Salary</w:t>
       </w:r>
@@ -15773,7 +15792,7 @@
       <w:pPr>
         <w:pStyle w:val="Heading2"/>
       </w:pPr>
-      <w:bookmarkStart w:id="8" w:name="_Toc114339440"/>
+      <w:bookmarkStart w:id="8" w:name="_Toc114430628"/>
       <w:r>
         <w:lastRenderedPageBreak/>
         <w:t>B. Schools Expenses</w:t>
@@ -15868,7 +15887,7 @@
       <w:pPr>
         <w:pStyle w:val="Heading2"/>
       </w:pPr>
-      <w:bookmarkStart w:id="9" w:name="_Toc114339441"/>
+      <w:bookmarkStart w:id="9" w:name="_Toc114430629"/>
       <w:r>
         <w:lastRenderedPageBreak/>
         <w:t>C. Mortgage Rates</w:t>
@@ -15963,7 +15982,7 @@
       <w:pPr>
         <w:pStyle w:val="Heading2"/>
       </w:pPr>
-      <w:bookmarkStart w:id="10" w:name="_Toc114339442"/>
+      <w:bookmarkStart w:id="10" w:name="_Toc114430630"/>
       <w:r>
         <w:lastRenderedPageBreak/>
         <w:t>D. Sectors and Industries</w:t>

</xml_diff>